<commit_message>
mod po template, date is right justified on same row as po nbr mod create po, replaced parts description w desc changed desc textbox w textarea removed stats from nav
</commit_message>
<xml_diff>
--- a/app/templates/purchaseOrderTemplate.docx
+++ b/app/templates/purchaseOrderTemplate.docx
@@ -201,61 +201,92 @@
         </w:rPr>
       </w:r>
     </w:p>
+    <w:tbl>
+      <w:tblPr>
+        <w:tblW w:w="5000" w:type="pct"/>
+        <w:jc w:val="start"/>
+        <w:tblInd w:w="0" w:type="dxa"/>
+        <w:tblLayout w:type="fixed"/>
+        <w:tblCellMar>
+          <w:top w:w="28" w:type="dxa"/>
+          <w:start w:w="28" w:type="dxa"/>
+          <w:bottom w:w="28" w:type="dxa"/>
+          <w:end w:w="28" w:type="dxa"/>
+        </w:tblCellMar>
+      </w:tblPr>
+      <w:tblGrid>
+        <w:gridCol w:w="4986"/>
+        <w:gridCol w:w="4986"/>
+      </w:tblGrid>
+      <w:tr>
+        <w:trPr/>
+        <w:tc>
+          <w:tcPr>
+            <w:tcW w:w="4986" w:type="dxa"/>
+            <w:tcBorders/>
+          </w:tcPr>
+          <w:p>
+            <w:pPr>
+              <w:pStyle w:val="Normal"/>
+              <w:bidi w:val="0"/>
+              <w:jc w:val="start"/>
+              <w:rPr>
+                <w:sz w:val="24"/>
+                <w:szCs w:val="24"/>
+              </w:rPr>
+            </w:pPr>
+            <w:r>
+              <w:rPr>
+                <w:sz w:val="24"/>
+                <w:szCs w:val="24"/>
+              </w:rPr>
+              <w:t>DATE: {{purchaseOrderDate}}</w:t>
+            </w:r>
+          </w:p>
+        </w:tc>
+        <w:tc>
+          <w:tcPr>
+            <w:tcW w:w="4986" w:type="dxa"/>
+            <w:tcBorders/>
+          </w:tcPr>
+          <w:p>
+            <w:pPr>
+              <w:pStyle w:val="Normal"/>
+              <w:bidi w:val="0"/>
+              <w:jc w:val="end"/>
+              <w:rPr>
+                <w:b w:val="false"/>
+                <w:b w:val="false"/>
+                <w:bCs w:val="false"/>
+                <w:sz w:val="24"/>
+                <w:szCs w:val="24"/>
+              </w:rPr>
+            </w:pPr>
+            <w:r>
+              <w:rPr>
+                <w:b w:val="false"/>
+                <w:bCs w:val="false"/>
+                <w:sz w:val="24"/>
+                <w:szCs w:val="24"/>
+              </w:rPr>
+              <w:t>P.O. Number:  {{PONbr}}</w:t>
+            </w:r>
+          </w:p>
+        </w:tc>
+      </w:tr>
+    </w:tbl>
     <w:p>
       <w:pPr>
         <w:pStyle w:val="Normal"/>
         <w:bidi w:val="0"/>
         <w:jc w:val="start"/>
         <w:rPr>
-          <w:sz w:val="24"/>
-          <w:szCs w:val="24"/>
+          <w:sz w:val="20"/>
+          <w:szCs w:val="20"/>
         </w:rPr>
       </w:pPr>
       <w:r>
         <w:rPr>
-          <w:sz w:val="24"/>
-          <w:szCs w:val="24"/>
-        </w:rPr>
-        <w:t>DATE: {{purchaseOrderDate}}</w:t>
-      </w:r>
-    </w:p>
-    <w:p>
-      <w:pPr>
-        <w:pStyle w:val="Normal"/>
-        <w:bidi w:val="0"/>
-        <w:jc w:val="start"/>
-        <w:rPr>
-          <w:sz w:val="24"/>
-          <w:szCs w:val="24"/>
-        </w:rPr>
-      </w:pPr>
-      <w:r>
-        <w:rPr>
-          <w:b w:val="false"/>
-          <w:bCs w:val="false"/>
-          <w:sz w:val="24"/>
-          <w:szCs w:val="24"/>
-        </w:rPr>
-        <w:t>P.O. Number:  {{PONbr}}</w:t>
-      </w:r>
-    </w:p>
-    <w:p>
-      <w:pPr>
-        <w:pStyle w:val="Normal"/>
-        <w:bidi w:val="0"/>
-        <w:jc w:val="start"/>
-        <w:rPr>
-          <w:b w:val="false"/>
-          <w:b w:val="false"/>
-          <w:bCs w:val="false"/>
-          <w:sz w:val="20"/>
-          <w:szCs w:val="20"/>
-        </w:rPr>
-      </w:pPr>
-      <w:r>
-        <w:rPr>
-          <w:b w:val="false"/>
-          <w:bCs w:val="false"/>
           <w:sz w:val="20"/>
           <w:szCs w:val="20"/>
         </w:rPr>
@@ -930,8 +961,8 @@
         </w:tblCellMar>
       </w:tblPr>
       <w:tblGrid>
-        <w:gridCol w:w="1994"/>
-        <w:gridCol w:w="3046"/>
+        <w:gridCol w:w="1875"/>
+        <w:gridCol w:w="3165"/>
         <w:gridCol w:w="943"/>
         <w:gridCol w:w="1994"/>
         <w:gridCol w:w="1998"/>
@@ -940,7 +971,7 @@
         <w:trPr/>
         <w:tc>
           <w:tcPr>
-            <w:tcW w:w="1994" w:type="dxa"/>
+            <w:tcW w:w="1875" w:type="dxa"/>
             <w:tcBorders>
               <w:top w:val="single" w:sz="2" w:space="0" w:color="000000"/>
               <w:start w:val="single" w:sz="2" w:space="0" w:color="000000"/>
@@ -953,18 +984,18 @@
               <w:pStyle w:val="TableContents"/>
               <w:widowControl w:val="false"/>
               <w:bidi w:val="0"/>
-              <w:jc w:val="start"/>
+              <w:jc w:val="center"/>
               <w:rPr/>
             </w:pPr>
             <w:r>
               <w:rPr/>
-              <w:t>Part Number/Code</w:t>
-            </w:r>
-          </w:p>
-        </w:tc>
-        <w:tc>
-          <w:tcPr>
-            <w:tcW w:w="3046" w:type="dxa"/>
+              <w:t>Part Number</w:t>
+            </w:r>
+          </w:p>
+        </w:tc>
+        <w:tc>
+          <w:tcPr>
+            <w:tcW w:w="3165" w:type="dxa"/>
             <w:tcBorders>
               <w:top w:val="single" w:sz="2" w:space="0" w:color="000000"/>
               <w:start w:val="single" w:sz="2" w:space="0" w:color="000000"/>
@@ -977,12 +1008,12 @@
               <w:pStyle w:val="TableContents"/>
               <w:widowControl w:val="false"/>
               <w:bidi w:val="0"/>
-              <w:jc w:val="start"/>
+              <w:jc w:val="center"/>
               <w:rPr/>
             </w:pPr>
             <w:r>
               <w:rPr/>
-              <w:t>Product Name/Description</w:t>
+              <w:t>Description</w:t>
             </w:r>
           </w:p>
         </w:tc>
@@ -1001,7 +1032,7 @@
               <w:pStyle w:val="TableContents"/>
               <w:widowControl w:val="false"/>
               <w:bidi w:val="0"/>
-              <w:jc w:val="start"/>
+              <w:jc w:val="center"/>
               <w:rPr/>
             </w:pPr>
             <w:r>
@@ -1025,7 +1056,7 @@
               <w:pStyle w:val="TableContents"/>
               <w:widowControl w:val="false"/>
               <w:bidi w:val="0"/>
-              <w:jc w:val="start"/>
+              <w:jc w:val="center"/>
               <w:rPr/>
             </w:pPr>
             <w:r>
@@ -1050,7 +1081,7 @@
               <w:pStyle w:val="TableContents"/>
               <w:widowControl w:val="false"/>
               <w:bidi w:val="0"/>
-              <w:jc w:val="start"/>
+              <w:jc w:val="center"/>
               <w:rPr/>
             </w:pPr>
             <w:r>
@@ -1097,8 +1128,8 @@
         <w:gridCol w:w="1994"/>
         <w:gridCol w:w="2992"/>
         <w:gridCol w:w="995"/>
-        <w:gridCol w:w="1986"/>
-        <w:gridCol w:w="2005"/>
+        <w:gridCol w:w="1983"/>
+        <w:gridCol w:w="2008"/>
       </w:tblGrid>
       <w:tr>
         <w:trPr>
@@ -1120,7 +1151,7 @@
               <w:pStyle w:val="TableContents"/>
               <w:widowControl w:val="false"/>
               <w:bidi w:val="0"/>
-              <w:jc w:val="start"/>
+              <w:jc w:val="center"/>
               <w:rPr>
                 <w:sz w:val="24"/>
                 <w:szCs w:val="24"/>
@@ -1178,7 +1209,7 @@
               <w:pStyle w:val="TableContents"/>
               <w:widowControl w:val="false"/>
               <w:bidi w:val="0"/>
-              <w:jc w:val="end"/>
+              <w:jc w:val="center"/>
               <w:rPr>
                 <w:sz w:val="24"/>
                 <w:szCs w:val="24"/>
@@ -1195,7 +1226,7 @@
         </w:tc>
         <w:tc>
           <w:tcPr>
-            <w:tcW w:w="1986" w:type="dxa"/>
+            <w:tcW w:w="1983" w:type="dxa"/>
             <w:tcBorders>
               <w:top w:val="single" w:sz="2" w:space="0" w:color="EEEEEE"/>
               <w:bottom w:val="single" w:sz="2" w:space="0" w:color="EEEEEE"/>
@@ -1207,11 +1238,8 @@
               <w:pStyle w:val="Normal"/>
               <w:widowControl w:val="false"/>
               <w:bidi w:val="0"/>
-              <w:jc w:val="end"/>
-              <w:rPr>
-                <w:sz w:val="24"/>
-                <w:szCs w:val="24"/>
-              </w:rPr>
+              <w:jc w:val="center"/>
+              <w:rPr/>
             </w:pPr>
             <w:r>
               <w:rPr>
@@ -1363,7 +1391,7 @@
         </w:tc>
         <w:tc>
           <w:tcPr>
-            <w:tcW w:w="2005" w:type="dxa"/>
+            <w:tcW w:w="2008" w:type="dxa"/>
             <w:tcBorders>
               <w:top w:val="single" w:sz="2" w:space="0" w:color="EEEEEE"/>
               <w:bottom w:val="single" w:sz="2" w:space="0" w:color="EEEEEE"/>
@@ -1376,11 +1404,8 @@
               <w:pStyle w:val="TableContents"/>
               <w:widowControl w:val="false"/>
               <w:bidi w:val="0"/>
-              <w:jc w:val="end"/>
-              <w:rPr>
-                <w:sz w:val="24"/>
-                <w:szCs w:val="24"/>
-              </w:rPr>
+              <w:jc w:val="center"/>
+              <w:rPr/>
             </w:pPr>
             <w:r>
               <w:rPr>
@@ -1598,338 +1623,27 @@
         </w:tblCellMar>
       </w:tblPr>
       <w:tblGrid>
-        <w:gridCol w:w="6910"/>
+        <w:gridCol w:w="6907"/>
         <w:gridCol w:w="1587"/>
-        <w:gridCol w:w="1478"/>
+        <w:gridCol w:w="1481"/>
       </w:tblGrid>
       <w:tr>
         <w:trPr/>
         <w:tc>
           <w:tcPr>
-            <w:tcW w:w="6910" w:type="dxa"/>
-            <w:tcBorders>
-              <w:top w:val="single" w:sz="4" w:space="0" w:color="000000"/>
-              <w:start w:val="single" w:sz="4" w:space="0" w:color="000000"/>
-              <w:bottom w:val="single" w:sz="4" w:space="0" w:color="000000"/>
-            </w:tcBorders>
-            <w:shd w:fill="DEE6EF" w:val="clear"/>
-          </w:tcPr>
-          <w:p>
-            <w:pPr>
-              <w:pStyle w:val="TableContents"/>
-              <w:widowControl w:val="false"/>
-              <w:jc w:val="start"/>
-              <w:rPr>
-                <w:rFonts w:ascii="Liberation Serif" w:hAnsi="Liberation Serif"/>
-                <w:b w:val="false"/>
-                <w:b w:val="false"/>
-                <w:bCs w:val="false"/>
-                <w:i w:val="false"/>
-                <w:i w:val="false"/>
-                <w:iCs w:val="false"/>
-                <w:strike w:val="false"/>
-                <w:dstrike w:val="false"/>
-                <w:outline w:val="false"/>
-                <w:shadow w:val="false"/>
-                <w:color w:val="000000"/>
-                <w:sz w:val="24"/>
-                <w:szCs w:val="24"/>
-                <w:u w:val="none"/>
-              </w:rPr>
-            </w:pPr>
-            <w:r>
-              <w:rPr>
-                <w:b w:val="false"/>
-                <w:bCs w:val="false"/>
-                <w:i w:val="false"/>
-                <w:iCs w:val="false"/>
-                <w:strike w:val="false"/>
-                <w:dstrike w:val="false"/>
-                <w:outline w:val="false"/>
-                <w:shadow w:val="false"/>
-                <w:color w:val="000000"/>
-                <w:sz w:val="24"/>
-                <w:szCs w:val="24"/>
-                <w:u w:val="none"/>
-              </w:rPr>
-              <w:t>Notes and Instructions</w:t>
-            </w:r>
-          </w:p>
-        </w:tc>
-        <w:tc>
-          <w:tcPr>
-            <w:tcW w:w="1587" w:type="dxa"/>
-            <w:tcBorders>
-              <w:top w:val="single" w:sz="4" w:space="0" w:color="000000"/>
-              <w:start w:val="single" w:sz="4" w:space="0" w:color="000000"/>
-              <w:bottom w:val="single" w:sz="4" w:space="0" w:color="000000"/>
-            </w:tcBorders>
-          </w:tcPr>
-          <w:p>
-            <w:pPr>
-              <w:pStyle w:val="TableContents"/>
-              <w:widowControl w:val="false"/>
-              <w:jc w:val="start"/>
-              <w:rPr>
-                <w:rFonts w:ascii="Liberation Serif" w:hAnsi="Liberation Serif"/>
-                <w:b w:val="false"/>
-                <w:b w:val="false"/>
-                <w:bCs w:val="false"/>
-                <w:i w:val="false"/>
-                <w:i w:val="false"/>
-                <w:iCs w:val="false"/>
-                <w:strike w:val="false"/>
-                <w:dstrike w:val="false"/>
-                <w:outline w:val="false"/>
-                <w:shadow w:val="false"/>
-                <w:color w:val="000000"/>
-                <w:sz w:val="24"/>
-                <w:szCs w:val="24"/>
-                <w:u w:val="none"/>
-              </w:rPr>
-            </w:pPr>
-            <w:r>
-              <w:rPr>
-                <w:b w:val="false"/>
-                <w:bCs w:val="false"/>
-                <w:i w:val="false"/>
-                <w:iCs w:val="false"/>
-                <w:strike w:val="false"/>
-                <w:dstrike w:val="false"/>
-                <w:outline w:val="false"/>
-                <w:shadow w:val="false"/>
-                <w:color w:val="000000"/>
-                <w:sz w:val="24"/>
-                <w:szCs w:val="24"/>
-                <w:u w:val="none"/>
-              </w:rPr>
-              <w:t>Subtotal</w:t>
-            </w:r>
-          </w:p>
-        </w:tc>
-        <w:tc>
-          <w:tcPr>
-            <w:tcW w:w="1478" w:type="dxa"/>
+            <w:tcW w:w="6907" w:type="dxa"/>
             <w:tcBorders>
               <w:top w:val="single" w:sz="4" w:space="0" w:color="000000"/>
               <w:start w:val="single" w:sz="4" w:space="0" w:color="000000"/>
               <w:bottom w:val="single" w:sz="4" w:space="0" w:color="000000"/>
               <w:end w:val="single" w:sz="4" w:space="0" w:color="000000"/>
             </w:tcBorders>
+            <w:shd w:fill="DEE6EF" w:val="clear"/>
           </w:tcPr>
           <w:p>
             <w:pPr>
               <w:pStyle w:val="TableContents"/>
               <w:widowControl w:val="false"/>
-              <w:jc w:val="end"/>
-              <w:rPr/>
-            </w:pPr>
-            <w:r>
-              <w:rPr>
-                <w:b w:val="false"/>
-                <w:bCs w:val="false"/>
-                <w:i w:val="false"/>
-                <w:iCs w:val="false"/>
-                <w:strike w:val="false"/>
-                <w:dstrike w:val="false"/>
-                <w:outline w:val="false"/>
-                <w:shadow w:val="false"/>
-                <w:color w:val="000000"/>
-                <w:sz w:val="24"/>
-                <w:szCs w:val="24"/>
-                <w:u w:val="none"/>
-              </w:rPr>
-              <w:t>{{</w:t>
-            </w:r>
-            <w:r>
-              <w:rPr>
-                <w:rStyle w:val="SourceText"/>
-                <w:rFonts w:ascii="inherit" w:hAnsi="inherit"/>
-                <w:b w:val="false"/>
-                <w:bCs w:val="false"/>
-                <w:i w:val="false"/>
-                <w:iCs w:val="false"/>
-                <w:caps w:val="false"/>
-                <w:smallCaps w:val="false"/>
-                <w:strike w:val="false"/>
-                <w:dstrike w:val="false"/>
-                <w:outline w:val="false"/>
-                <w:shadow w:val="false"/>
-                <w:color w:val="000000"/>
-                <w:sz w:val="20"/>
-                <w:szCs w:val="24"/>
-                <w:u w:val="none"/>
-                <w:shd w:fill="auto" w:val="clear"/>
-              </w:rPr>
-              <w:t>'%0.2f'</w:t>
-            </w:r>
-            <w:r>
-              <w:rPr>
-                <w:rStyle w:val="SourceText"/>
-                <w:rFonts w:ascii="inherit" w:hAnsi="inherit"/>
-                <w:b w:val="false"/>
-                <w:bCs w:val="false"/>
-                <w:i w:val="false"/>
-                <w:iCs w:val="false"/>
-                <w:caps w:val="false"/>
-                <w:smallCaps w:val="false"/>
-                <w:strike w:val="false"/>
-                <w:dstrike w:val="false"/>
-                <w:outline w:val="false"/>
-                <w:shadow w:val="false"/>
-                <w:color w:val="000000"/>
-                <w:sz w:val="24"/>
-                <w:szCs w:val="24"/>
-                <w:u w:val="none"/>
-                <w:shd w:fill="auto" w:val="clear"/>
-              </w:rPr>
-              <w:t xml:space="preserve">| </w:t>
-            </w:r>
-            <w:r>
-              <w:rPr>
-                <w:rStyle w:val="SourceText"/>
-                <w:rFonts w:ascii="inherit" w:hAnsi="inherit"/>
-                <w:b w:val="false"/>
-                <w:bCs w:val="false"/>
-                <w:i w:val="false"/>
-                <w:iCs w:val="false"/>
-                <w:caps w:val="false"/>
-                <w:smallCaps w:val="false"/>
-                <w:strike w:val="false"/>
-                <w:dstrike w:val="false"/>
-                <w:outline w:val="false"/>
-                <w:shadow w:val="false"/>
-                <w:color w:val="000000"/>
-                <w:sz w:val="20"/>
-                <w:szCs w:val="24"/>
-                <w:u w:val="none"/>
-                <w:shd w:fill="auto" w:val="clear"/>
-              </w:rPr>
-              <w:t>format</w:t>
-            </w:r>
-            <w:r>
-              <w:rPr>
-                <w:rStyle w:val="SourceText"/>
-                <w:rFonts w:ascii="inherit" w:hAnsi="inherit"/>
-                <w:b w:val="false"/>
-                <w:bCs w:val="false"/>
-                <w:i w:val="false"/>
-                <w:iCs w:val="false"/>
-                <w:caps w:val="false"/>
-                <w:smallCaps w:val="false"/>
-                <w:strike w:val="false"/>
-                <w:dstrike w:val="false"/>
-                <w:outline w:val="false"/>
-                <w:shadow w:val="false"/>
-                <w:color w:val="000000"/>
-                <w:sz w:val="24"/>
-                <w:szCs w:val="24"/>
-                <w:u w:val="none"/>
-                <w:shd w:fill="auto" w:val="clear"/>
-              </w:rPr>
-              <w:t>(orderTotalCost|</w:t>
-            </w:r>
-            <w:r>
-              <w:rPr>
-                <w:rStyle w:val="SourceText"/>
-                <w:rFonts w:ascii="inherit" w:hAnsi="inherit"/>
-                <w:b w:val="false"/>
-                <w:bCs w:val="false"/>
-                <w:i w:val="false"/>
-                <w:iCs w:val="false"/>
-                <w:caps w:val="false"/>
-                <w:smallCaps w:val="false"/>
-                <w:strike w:val="false"/>
-                <w:dstrike w:val="false"/>
-                <w:outline w:val="false"/>
-                <w:shadow w:val="false"/>
-                <w:color w:val="000000"/>
-                <w:sz w:val="20"/>
-                <w:szCs w:val="24"/>
-                <w:u w:val="none"/>
-                <w:shd w:fill="auto" w:val="clear"/>
-              </w:rPr>
-              <w:t>float</w:t>
-            </w:r>
-            <w:r>
-              <w:rPr>
-                <w:rStyle w:val="SourceText"/>
-                <w:rFonts w:ascii="inherit" w:hAnsi="inherit"/>
-                <w:b w:val="false"/>
-                <w:bCs w:val="false"/>
-                <w:i w:val="false"/>
-                <w:iCs w:val="false"/>
-                <w:caps w:val="false"/>
-                <w:smallCaps w:val="false"/>
-                <w:strike w:val="false"/>
-                <w:dstrike w:val="false"/>
-                <w:outline w:val="false"/>
-                <w:shadow w:val="false"/>
-                <w:color w:val="000000"/>
-                <w:sz w:val="24"/>
-                <w:szCs w:val="24"/>
-                <w:u w:val="none"/>
-                <w:shd w:fill="auto" w:val="clear"/>
-              </w:rPr>
-              <w:t>)</w:t>
-            </w:r>
-          </w:p>
-          <w:p>
-            <w:pPr>
-              <w:pStyle w:val="TableContents"/>
-              <w:widowControl w:val="false"/>
-              <w:jc w:val="end"/>
-              <w:rPr>
-                <w:b w:val="false"/>
-                <w:b w:val="false"/>
-                <w:bCs w:val="false"/>
-                <w:i w:val="false"/>
-                <w:i w:val="false"/>
-                <w:iCs w:val="false"/>
-                <w:strike w:val="false"/>
-                <w:dstrike w:val="false"/>
-                <w:outline w:val="false"/>
-                <w:shadow w:val="false"/>
-                <w:color w:val="000000"/>
-                <w:sz w:val="24"/>
-                <w:szCs w:val="24"/>
-                <w:u w:val="none"/>
-              </w:rPr>
-            </w:pPr>
-            <w:r>
-              <w:rPr>
-                <w:b w:val="false"/>
-                <w:bCs w:val="false"/>
-                <w:i w:val="false"/>
-                <w:iCs w:val="false"/>
-                <w:strike w:val="false"/>
-                <w:dstrike w:val="false"/>
-                <w:outline w:val="false"/>
-                <w:shadow w:val="false"/>
-                <w:color w:val="000000"/>
-                <w:sz w:val="24"/>
-                <w:szCs w:val="24"/>
-                <w:u w:val="none"/>
-              </w:rPr>
-              <w:t>}}</w:t>
-            </w:r>
-          </w:p>
-        </w:tc>
-      </w:tr>
-      <w:tr>
-        <w:trPr/>
-        <w:tc>
-          <w:tcPr>
-            <w:tcW w:w="6910" w:type="dxa"/>
-            <w:tcBorders>
-              <w:start w:val="single" w:sz="4" w:space="0" w:color="000000"/>
-              <w:end w:val="single" w:sz="4" w:space="0" w:color="000000"/>
-            </w:tcBorders>
-          </w:tcPr>
-          <w:p>
-            <w:pPr>
-              <w:pStyle w:val="TableContents"/>
-              <w:widowControl w:val="false"/>
               <w:jc w:val="start"/>
               <w:rPr>
                 <w:rFonts w:ascii="Liberation Serif" w:hAnsi="Liberation Serif"/>
@@ -1964,182 +1678,7 @@
                 <w:szCs w:val="24"/>
                 <w:u w:val="none"/>
               </w:rPr>
-            </w:r>
-          </w:p>
-        </w:tc>
-        <w:tc>
-          <w:tcPr>
-            <w:tcW w:w="1587" w:type="dxa"/>
-            <w:tcBorders>
-              <w:start w:val="single" w:sz="4" w:space="0" w:color="000000"/>
-              <w:bottom w:val="single" w:sz="4" w:space="0" w:color="000000"/>
-            </w:tcBorders>
-          </w:tcPr>
-          <w:p>
-            <w:pPr>
-              <w:pStyle w:val="TableContents"/>
-              <w:widowControl w:val="false"/>
-              <w:jc w:val="start"/>
-              <w:rPr>
-                <w:rFonts w:ascii="Liberation Serif" w:hAnsi="Liberation Serif"/>
-                <w:b w:val="false"/>
-                <w:b w:val="false"/>
-                <w:bCs w:val="false"/>
-                <w:i w:val="false"/>
-                <w:i w:val="false"/>
-                <w:iCs w:val="false"/>
-                <w:strike w:val="false"/>
-                <w:dstrike w:val="false"/>
-                <w:outline w:val="false"/>
-                <w:shadow w:val="false"/>
-                <w:color w:val="000000"/>
-                <w:sz w:val="24"/>
-                <w:szCs w:val="24"/>
-                <w:u w:val="none"/>
-              </w:rPr>
-            </w:pPr>
-            <w:r>
-              <w:rPr>
-                <w:b w:val="false"/>
-                <w:bCs w:val="false"/>
-                <w:i w:val="false"/>
-                <w:iCs w:val="false"/>
-                <w:strike w:val="false"/>
-                <w:dstrike w:val="false"/>
-                <w:outline w:val="false"/>
-                <w:shadow w:val="false"/>
-                <w:color w:val="000000"/>
-                <w:sz w:val="24"/>
-                <w:szCs w:val="24"/>
-                <w:u w:val="none"/>
-              </w:rPr>
-              <w:t>{{label1}}</w:t>
-            </w:r>
-          </w:p>
-        </w:tc>
-        <w:tc>
-          <w:tcPr>
-            <w:tcW w:w="1478" w:type="dxa"/>
-            <w:tcBorders>
-              <w:start w:val="single" w:sz="4" w:space="0" w:color="000000"/>
-              <w:bottom w:val="single" w:sz="4" w:space="0" w:color="000000"/>
-              <w:end w:val="single" w:sz="4" w:space="0" w:color="000000"/>
-            </w:tcBorders>
-          </w:tcPr>
-          <w:p>
-            <w:pPr>
-              <w:pStyle w:val="TableContents"/>
-              <w:widowControl w:val="false"/>
-              <w:jc w:val="end"/>
-              <w:rPr/>
-            </w:pPr>
-            <w:r>
-              <w:rPr>
-                <w:b w:val="false"/>
-                <w:bCs w:val="false"/>
-                <w:i w:val="false"/>
-                <w:iCs w:val="false"/>
-                <w:strike w:val="false"/>
-                <w:dstrike w:val="false"/>
-                <w:outline w:val="false"/>
-                <w:shadow w:val="false"/>
-                <w:color w:val="000000"/>
-                <w:sz w:val="24"/>
-                <w:szCs w:val="24"/>
-                <w:u w:val="none"/>
-              </w:rPr>
-              <w:t>{{</w:t>
-            </w:r>
-            <w:r>
-              <w:rPr>
-                <w:rStyle w:val="SourceText"/>
-                <w:rFonts w:ascii="inherit" w:hAnsi="inherit"/>
-                <w:b w:val="false"/>
-                <w:bCs w:val="false"/>
-                <w:i w:val="false"/>
-                <w:iCs w:val="false"/>
-                <w:caps w:val="false"/>
-                <w:smallCaps w:val="false"/>
-                <w:strike w:val="false"/>
-                <w:dstrike w:val="false"/>
-                <w:outline w:val="false"/>
-                <w:shadow w:val="false"/>
-                <w:color w:val="000000"/>
-                <w:sz w:val="24"/>
-                <w:szCs w:val="24"/>
-                <w:u w:val="none"/>
-                <w:shd w:fill="auto" w:val="clear"/>
-              </w:rPr>
-              <w:t>amt1</w:t>
-            </w:r>
-            <w:r>
-              <w:rPr>
-                <w:b w:val="false"/>
-                <w:bCs w:val="false"/>
-                <w:i w:val="false"/>
-                <w:iCs w:val="false"/>
-                <w:strike w:val="false"/>
-                <w:dstrike w:val="false"/>
-                <w:outline w:val="false"/>
-                <w:shadow w:val="false"/>
-                <w:color w:val="000000"/>
-                <w:sz w:val="24"/>
-                <w:szCs w:val="24"/>
-                <w:u w:val="none"/>
-              </w:rPr>
-              <w:t>}}</w:t>
-            </w:r>
-          </w:p>
-        </w:tc>
-      </w:tr>
-      <w:tr>
-        <w:trPr/>
-        <w:tc>
-          <w:tcPr>
-            <w:tcW w:w="6910" w:type="dxa"/>
-            <w:tcBorders>
-              <w:start w:val="single" w:sz="4" w:space="0" w:color="000000"/>
-              <w:end w:val="single" w:sz="4" w:space="0" w:color="000000"/>
-            </w:tcBorders>
-          </w:tcPr>
-          <w:p>
-            <w:pPr>
-              <w:pStyle w:val="TableContents"/>
-              <w:widowControl w:val="false"/>
-              <w:jc w:val="start"/>
-              <w:rPr>
-                <w:rFonts w:ascii="Liberation Serif" w:hAnsi="Liberation Serif"/>
-                <w:b w:val="false"/>
-                <w:b w:val="false"/>
-                <w:bCs w:val="false"/>
-                <w:i w:val="false"/>
-                <w:i w:val="false"/>
-                <w:iCs w:val="false"/>
-                <w:strike w:val="false"/>
-                <w:dstrike w:val="false"/>
-                <w:outline w:val="false"/>
-                <w:shadow w:val="false"/>
-                <w:color w:val="000000"/>
-                <w:sz w:val="24"/>
-                <w:szCs w:val="24"/>
-                <w:u w:val="none"/>
-              </w:rPr>
-            </w:pPr>
-            <w:r>
-              <w:rPr>
-                <w:b w:val="false"/>
-                <w:bCs w:val="false"/>
-                <w:i w:val="false"/>
-                <w:iCs w:val="false"/>
-                <w:strike w:val="false"/>
-                <w:dstrike w:val="false"/>
-                <w:outline w:val="false"/>
-                <w:shadow w:val="false"/>
-                <w:color w:val="000000"/>
-                <w:sz w:val="24"/>
-                <w:szCs w:val="24"/>
-                <w:u w:val="none"/>
-              </w:rPr>
+              <w:t>Notes and Instructions</w:t>
             </w:r>
           </w:p>
         </w:tc>
@@ -2190,13 +1729,13 @@
                 <w:szCs w:val="24"/>
                 <w:u w:val="none"/>
               </w:rPr>
-              <w:t>Sales Tax</w:t>
-            </w:r>
-          </w:p>
-        </w:tc>
-        <w:tc>
-          <w:tcPr>
-            <w:tcW w:w="1478" w:type="dxa"/>
+              <w:t>Subtotal</w:t>
+            </w:r>
+          </w:p>
+        </w:tc>
+        <w:tc>
+          <w:tcPr>
+            <w:tcW w:w="1481" w:type="dxa"/>
             <w:tcBorders>
               <w:top w:val="single" w:sz="4" w:space="0" w:color="000000"/>
               <w:start w:val="single" w:sz="4" w:space="0" w:color="000000"/>
@@ -2314,7 +1853,7 @@
                 <w:u w:val="none"/>
                 <w:shd w:fill="auto" w:val="clear"/>
               </w:rPr>
-              <w:t>(amt2|</w:t>
+              <w:t>(orderTotalCost|</w:t>
             </w:r>
             <w:r>
               <w:rPr>
@@ -2360,6 +1899,29 @@
               </w:rPr>
               <w:t>)</w:t>
             </w:r>
+          </w:p>
+          <w:p>
+            <w:pPr>
+              <w:pStyle w:val="TableContents"/>
+              <w:widowControl w:val="false"/>
+              <w:jc w:val="end"/>
+              <w:rPr>
+                <w:b w:val="false"/>
+                <w:b w:val="false"/>
+                <w:bCs w:val="false"/>
+                <w:i w:val="false"/>
+                <w:i w:val="false"/>
+                <w:iCs w:val="false"/>
+                <w:strike w:val="false"/>
+                <w:dstrike w:val="false"/>
+                <w:outline w:val="false"/>
+                <w:shadow w:val="false"/>
+                <w:color w:val="000000"/>
+                <w:sz w:val="24"/>
+                <w:szCs w:val="24"/>
+                <w:u w:val="none"/>
+              </w:rPr>
+            </w:pPr>
             <w:r>
               <w:rPr>
                 <w:b w:val="false"/>
@@ -2384,7 +1946,471 @@
         <w:trPr/>
         <w:tc>
           <w:tcPr>
-            <w:tcW w:w="6910" w:type="dxa"/>
+            <w:tcW w:w="6907" w:type="dxa"/>
+            <w:tcBorders>
+              <w:start w:val="single" w:sz="4" w:space="0" w:color="000000"/>
+              <w:end w:val="single" w:sz="4" w:space="0" w:color="000000"/>
+            </w:tcBorders>
+          </w:tcPr>
+          <w:p>
+            <w:pPr>
+              <w:pStyle w:val="TableContents"/>
+              <w:widowControl w:val="false"/>
+              <w:jc w:val="start"/>
+              <w:rPr>
+                <w:rFonts w:ascii="Liberation Serif" w:hAnsi="Liberation Serif"/>
+                <w:b w:val="false"/>
+                <w:b w:val="false"/>
+                <w:bCs w:val="false"/>
+                <w:i w:val="false"/>
+                <w:i w:val="false"/>
+                <w:iCs w:val="false"/>
+                <w:strike w:val="false"/>
+                <w:dstrike w:val="false"/>
+                <w:outline w:val="false"/>
+                <w:shadow w:val="false"/>
+                <w:color w:val="000000"/>
+                <w:sz w:val="24"/>
+                <w:szCs w:val="24"/>
+                <w:u w:val="none"/>
+              </w:rPr>
+            </w:pPr>
+            <w:r>
+              <w:rPr>
+                <w:b w:val="false"/>
+                <w:bCs w:val="false"/>
+                <w:i w:val="false"/>
+                <w:iCs w:val="false"/>
+                <w:strike w:val="false"/>
+                <w:dstrike w:val="false"/>
+                <w:outline w:val="false"/>
+                <w:shadow w:val="false"/>
+                <w:color w:val="000000"/>
+                <w:sz w:val="24"/>
+                <w:szCs w:val="24"/>
+                <w:u w:val="none"/>
+              </w:rPr>
+            </w:r>
+          </w:p>
+        </w:tc>
+        <w:tc>
+          <w:tcPr>
+            <w:tcW w:w="1587" w:type="dxa"/>
+            <w:tcBorders>
+              <w:start w:val="single" w:sz="4" w:space="0" w:color="000000"/>
+              <w:bottom w:val="single" w:sz="4" w:space="0" w:color="000000"/>
+            </w:tcBorders>
+          </w:tcPr>
+          <w:p>
+            <w:pPr>
+              <w:pStyle w:val="TableContents"/>
+              <w:widowControl w:val="false"/>
+              <w:jc w:val="start"/>
+              <w:rPr>
+                <w:rFonts w:ascii="Liberation Serif" w:hAnsi="Liberation Serif"/>
+                <w:b w:val="false"/>
+                <w:b w:val="false"/>
+                <w:bCs w:val="false"/>
+                <w:i w:val="false"/>
+                <w:i w:val="false"/>
+                <w:iCs w:val="false"/>
+                <w:strike w:val="false"/>
+                <w:dstrike w:val="false"/>
+                <w:outline w:val="false"/>
+                <w:shadow w:val="false"/>
+                <w:color w:val="000000"/>
+                <w:sz w:val="24"/>
+                <w:szCs w:val="24"/>
+                <w:u w:val="none"/>
+              </w:rPr>
+            </w:pPr>
+            <w:r>
+              <w:rPr>
+                <w:b w:val="false"/>
+                <w:bCs w:val="false"/>
+                <w:i w:val="false"/>
+                <w:iCs w:val="false"/>
+                <w:strike w:val="false"/>
+                <w:dstrike w:val="false"/>
+                <w:outline w:val="false"/>
+                <w:shadow w:val="false"/>
+                <w:color w:val="000000"/>
+                <w:sz w:val="24"/>
+                <w:szCs w:val="24"/>
+                <w:u w:val="none"/>
+              </w:rPr>
+              <w:t>{{label1}}</w:t>
+            </w:r>
+          </w:p>
+        </w:tc>
+        <w:tc>
+          <w:tcPr>
+            <w:tcW w:w="1481" w:type="dxa"/>
+            <w:tcBorders>
+              <w:start w:val="single" w:sz="4" w:space="0" w:color="000000"/>
+              <w:bottom w:val="single" w:sz="4" w:space="0" w:color="000000"/>
+              <w:end w:val="single" w:sz="4" w:space="0" w:color="000000"/>
+            </w:tcBorders>
+          </w:tcPr>
+          <w:p>
+            <w:pPr>
+              <w:pStyle w:val="TableContents"/>
+              <w:widowControl w:val="false"/>
+              <w:jc w:val="end"/>
+              <w:rPr/>
+            </w:pPr>
+            <w:r>
+              <w:rPr>
+                <w:b w:val="false"/>
+                <w:bCs w:val="false"/>
+                <w:i w:val="false"/>
+                <w:iCs w:val="false"/>
+                <w:strike w:val="false"/>
+                <w:dstrike w:val="false"/>
+                <w:outline w:val="false"/>
+                <w:shadow w:val="false"/>
+                <w:color w:val="000000"/>
+                <w:sz w:val="24"/>
+                <w:szCs w:val="24"/>
+                <w:u w:val="none"/>
+              </w:rPr>
+              <w:t>{{</w:t>
+            </w:r>
+            <w:r>
+              <w:rPr>
+                <w:rStyle w:val="SourceText"/>
+                <w:rFonts w:ascii="inherit" w:hAnsi="inherit"/>
+                <w:b w:val="false"/>
+                <w:bCs w:val="false"/>
+                <w:i w:val="false"/>
+                <w:iCs w:val="false"/>
+                <w:caps w:val="false"/>
+                <w:smallCaps w:val="false"/>
+                <w:strike w:val="false"/>
+                <w:dstrike w:val="false"/>
+                <w:outline w:val="false"/>
+                <w:shadow w:val="false"/>
+                <w:color w:val="000000"/>
+                <w:sz w:val="24"/>
+                <w:szCs w:val="24"/>
+                <w:u w:val="none"/>
+                <w:shd w:fill="auto" w:val="clear"/>
+              </w:rPr>
+              <w:t>amt1</w:t>
+            </w:r>
+            <w:r>
+              <w:rPr>
+                <w:b w:val="false"/>
+                <w:bCs w:val="false"/>
+                <w:i w:val="false"/>
+                <w:iCs w:val="false"/>
+                <w:strike w:val="false"/>
+                <w:dstrike w:val="false"/>
+                <w:outline w:val="false"/>
+                <w:shadow w:val="false"/>
+                <w:color w:val="000000"/>
+                <w:sz w:val="24"/>
+                <w:szCs w:val="24"/>
+                <w:u w:val="none"/>
+              </w:rPr>
+              <w:t>}}</w:t>
+            </w:r>
+          </w:p>
+        </w:tc>
+      </w:tr>
+      <w:tr>
+        <w:trPr/>
+        <w:tc>
+          <w:tcPr>
+            <w:tcW w:w="6907" w:type="dxa"/>
+            <w:tcBorders>
+              <w:start w:val="single" w:sz="4" w:space="0" w:color="000000"/>
+              <w:end w:val="single" w:sz="4" w:space="0" w:color="000000"/>
+            </w:tcBorders>
+          </w:tcPr>
+          <w:p>
+            <w:pPr>
+              <w:pStyle w:val="TableContents"/>
+              <w:widowControl w:val="false"/>
+              <w:jc w:val="start"/>
+              <w:rPr>
+                <w:rFonts w:ascii="Liberation Serif" w:hAnsi="Liberation Serif"/>
+                <w:b w:val="false"/>
+                <w:b w:val="false"/>
+                <w:bCs w:val="false"/>
+                <w:i w:val="false"/>
+                <w:i w:val="false"/>
+                <w:iCs w:val="false"/>
+                <w:strike w:val="false"/>
+                <w:dstrike w:val="false"/>
+                <w:outline w:val="false"/>
+                <w:shadow w:val="false"/>
+                <w:color w:val="000000"/>
+                <w:sz w:val="24"/>
+                <w:szCs w:val="24"/>
+                <w:u w:val="none"/>
+              </w:rPr>
+            </w:pPr>
+            <w:r>
+              <w:rPr>
+                <w:b w:val="false"/>
+                <w:bCs w:val="false"/>
+                <w:i w:val="false"/>
+                <w:iCs w:val="false"/>
+                <w:strike w:val="false"/>
+                <w:dstrike w:val="false"/>
+                <w:outline w:val="false"/>
+                <w:shadow w:val="false"/>
+                <w:color w:val="000000"/>
+                <w:sz w:val="24"/>
+                <w:szCs w:val="24"/>
+                <w:u w:val="none"/>
+              </w:rPr>
+            </w:r>
+          </w:p>
+        </w:tc>
+        <w:tc>
+          <w:tcPr>
+            <w:tcW w:w="1587" w:type="dxa"/>
+            <w:tcBorders>
+              <w:top w:val="single" w:sz="4" w:space="0" w:color="000000"/>
+              <w:start w:val="single" w:sz="4" w:space="0" w:color="000000"/>
+              <w:bottom w:val="single" w:sz="4" w:space="0" w:color="000000"/>
+            </w:tcBorders>
+          </w:tcPr>
+          <w:p>
+            <w:pPr>
+              <w:pStyle w:val="TableContents"/>
+              <w:widowControl w:val="false"/>
+              <w:jc w:val="start"/>
+              <w:rPr>
+                <w:rFonts w:ascii="Liberation Serif" w:hAnsi="Liberation Serif"/>
+                <w:b w:val="false"/>
+                <w:b w:val="false"/>
+                <w:bCs w:val="false"/>
+                <w:i w:val="false"/>
+                <w:i w:val="false"/>
+                <w:iCs w:val="false"/>
+                <w:strike w:val="false"/>
+                <w:dstrike w:val="false"/>
+                <w:outline w:val="false"/>
+                <w:shadow w:val="false"/>
+                <w:color w:val="000000"/>
+                <w:sz w:val="24"/>
+                <w:szCs w:val="24"/>
+                <w:u w:val="none"/>
+              </w:rPr>
+            </w:pPr>
+            <w:r>
+              <w:rPr>
+                <w:b w:val="false"/>
+                <w:bCs w:val="false"/>
+                <w:i w:val="false"/>
+                <w:iCs w:val="false"/>
+                <w:strike w:val="false"/>
+                <w:dstrike w:val="false"/>
+                <w:outline w:val="false"/>
+                <w:shadow w:val="false"/>
+                <w:color w:val="000000"/>
+                <w:sz w:val="24"/>
+                <w:szCs w:val="24"/>
+                <w:u w:val="none"/>
+              </w:rPr>
+              <w:t>Sales Tax</w:t>
+            </w:r>
+          </w:p>
+        </w:tc>
+        <w:tc>
+          <w:tcPr>
+            <w:tcW w:w="1481" w:type="dxa"/>
+            <w:tcBorders>
+              <w:top w:val="single" w:sz="4" w:space="0" w:color="000000"/>
+              <w:start w:val="single" w:sz="4" w:space="0" w:color="000000"/>
+              <w:bottom w:val="single" w:sz="4" w:space="0" w:color="000000"/>
+              <w:end w:val="single" w:sz="4" w:space="0" w:color="000000"/>
+            </w:tcBorders>
+          </w:tcPr>
+          <w:p>
+            <w:pPr>
+              <w:pStyle w:val="TableContents"/>
+              <w:widowControl w:val="false"/>
+              <w:jc w:val="end"/>
+              <w:rPr/>
+            </w:pPr>
+            <w:r>
+              <w:rPr>
+                <w:b w:val="false"/>
+                <w:bCs w:val="false"/>
+                <w:i w:val="false"/>
+                <w:iCs w:val="false"/>
+                <w:strike w:val="false"/>
+                <w:dstrike w:val="false"/>
+                <w:outline w:val="false"/>
+                <w:shadow w:val="false"/>
+                <w:color w:val="000000"/>
+                <w:sz w:val="24"/>
+                <w:szCs w:val="24"/>
+                <w:u w:val="none"/>
+              </w:rPr>
+              <w:t>{{</w:t>
+            </w:r>
+            <w:r>
+              <w:rPr>
+                <w:rStyle w:val="SourceText"/>
+                <w:rFonts w:ascii="inherit" w:hAnsi="inherit"/>
+                <w:b w:val="false"/>
+                <w:bCs w:val="false"/>
+                <w:i w:val="false"/>
+                <w:iCs w:val="false"/>
+                <w:caps w:val="false"/>
+                <w:smallCaps w:val="false"/>
+                <w:strike w:val="false"/>
+                <w:dstrike w:val="false"/>
+                <w:outline w:val="false"/>
+                <w:shadow w:val="false"/>
+                <w:color w:val="000000"/>
+                <w:sz w:val="20"/>
+                <w:szCs w:val="24"/>
+                <w:u w:val="none"/>
+                <w:shd w:fill="auto" w:val="clear"/>
+              </w:rPr>
+              <w:t>'%0.2f'</w:t>
+            </w:r>
+            <w:r>
+              <w:rPr>
+                <w:rStyle w:val="SourceText"/>
+                <w:rFonts w:ascii="inherit" w:hAnsi="inherit"/>
+                <w:b w:val="false"/>
+                <w:bCs w:val="false"/>
+                <w:i w:val="false"/>
+                <w:iCs w:val="false"/>
+                <w:caps w:val="false"/>
+                <w:smallCaps w:val="false"/>
+                <w:strike w:val="false"/>
+                <w:dstrike w:val="false"/>
+                <w:outline w:val="false"/>
+                <w:shadow w:val="false"/>
+                <w:color w:val="000000"/>
+                <w:sz w:val="24"/>
+                <w:szCs w:val="24"/>
+                <w:u w:val="none"/>
+                <w:shd w:fill="auto" w:val="clear"/>
+              </w:rPr>
+              <w:t xml:space="preserve">| </w:t>
+            </w:r>
+            <w:r>
+              <w:rPr>
+                <w:rStyle w:val="SourceText"/>
+                <w:rFonts w:ascii="inherit" w:hAnsi="inherit"/>
+                <w:b w:val="false"/>
+                <w:bCs w:val="false"/>
+                <w:i w:val="false"/>
+                <w:iCs w:val="false"/>
+                <w:caps w:val="false"/>
+                <w:smallCaps w:val="false"/>
+                <w:strike w:val="false"/>
+                <w:dstrike w:val="false"/>
+                <w:outline w:val="false"/>
+                <w:shadow w:val="false"/>
+                <w:color w:val="000000"/>
+                <w:sz w:val="20"/>
+                <w:szCs w:val="24"/>
+                <w:u w:val="none"/>
+                <w:shd w:fill="auto" w:val="clear"/>
+              </w:rPr>
+              <w:t>format</w:t>
+            </w:r>
+            <w:r>
+              <w:rPr>
+                <w:rStyle w:val="SourceText"/>
+                <w:rFonts w:ascii="inherit" w:hAnsi="inherit"/>
+                <w:b w:val="false"/>
+                <w:bCs w:val="false"/>
+                <w:i w:val="false"/>
+                <w:iCs w:val="false"/>
+                <w:caps w:val="false"/>
+                <w:smallCaps w:val="false"/>
+                <w:strike w:val="false"/>
+                <w:dstrike w:val="false"/>
+                <w:outline w:val="false"/>
+                <w:shadow w:val="false"/>
+                <w:color w:val="000000"/>
+                <w:sz w:val="24"/>
+                <w:szCs w:val="24"/>
+                <w:u w:val="none"/>
+                <w:shd w:fill="auto" w:val="clear"/>
+              </w:rPr>
+              <w:t>(amt2|</w:t>
+            </w:r>
+            <w:r>
+              <w:rPr>
+                <w:rStyle w:val="SourceText"/>
+                <w:rFonts w:ascii="inherit" w:hAnsi="inherit"/>
+                <w:b w:val="false"/>
+                <w:bCs w:val="false"/>
+                <w:i w:val="false"/>
+                <w:iCs w:val="false"/>
+                <w:caps w:val="false"/>
+                <w:smallCaps w:val="false"/>
+                <w:strike w:val="false"/>
+                <w:dstrike w:val="false"/>
+                <w:outline w:val="false"/>
+                <w:shadow w:val="false"/>
+                <w:color w:val="000000"/>
+                <w:sz w:val="20"/>
+                <w:szCs w:val="24"/>
+                <w:u w:val="none"/>
+                <w:shd w:fill="auto" w:val="clear"/>
+              </w:rPr>
+              <w:t>float</w:t>
+            </w:r>
+            <w:r>
+              <w:rPr>
+                <w:rStyle w:val="SourceText"/>
+                <w:rFonts w:ascii="inherit" w:hAnsi="inherit"/>
+                <w:b w:val="false"/>
+                <w:bCs w:val="false"/>
+                <w:i w:val="false"/>
+                <w:iCs w:val="false"/>
+                <w:caps w:val="false"/>
+                <w:smallCaps w:val="false"/>
+                <w:strike w:val="false"/>
+                <w:dstrike w:val="false"/>
+                <w:outline w:val="false"/>
+                <w:shadow w:val="false"/>
+                <w:color w:val="000000"/>
+                <w:sz w:val="24"/>
+                <w:szCs w:val="24"/>
+                <w:u w:val="none"/>
+                <w:shd w:fill="auto" w:val="clear"/>
+              </w:rPr>
+              <w:t>)</w:t>
+            </w:r>
+            <w:r>
+              <w:rPr>
+                <w:b w:val="false"/>
+                <w:bCs w:val="false"/>
+                <w:i w:val="false"/>
+                <w:iCs w:val="false"/>
+                <w:strike w:val="false"/>
+                <w:dstrike w:val="false"/>
+                <w:outline w:val="false"/>
+                <w:shadow w:val="false"/>
+                <w:color w:val="000000"/>
+                <w:sz w:val="24"/>
+                <w:szCs w:val="24"/>
+                <w:u w:val="none"/>
+              </w:rPr>
+              <w:t>}}</w:t>
+            </w:r>
+          </w:p>
+        </w:tc>
+      </w:tr>
+      <w:tr>
+        <w:trPr/>
+        <w:tc>
+          <w:tcPr>
+            <w:tcW w:w="6907" w:type="dxa"/>
             <w:tcBorders>
               <w:start w:val="single" w:sz="4" w:space="0" w:color="000000"/>
               <w:bottom w:val="single" w:sz="4" w:space="0" w:color="000000"/>
@@ -2484,7 +2510,7 @@
         </w:tc>
         <w:tc>
           <w:tcPr>
-            <w:tcW w:w="1478" w:type="dxa"/>
+            <w:tcW w:w="1481" w:type="dxa"/>
             <w:tcBorders>
               <w:start w:val="single" w:sz="4" w:space="0" w:color="000000"/>
               <w:bottom w:val="single" w:sz="4" w:space="0" w:color="000000"/>

</xml_diff>

<commit_message>
viewdoc now only displays po selected from managePO print option, supplier econo price is not required, datecreate and active ind now set by db when rec is created for some tables, not all
</commit_message>
<xml_diff>
--- a/app/templates/purchaseOrderTemplate.docx
+++ b/app/templates/purchaseOrderTemplate.docx
@@ -215,43 +215,45 @@
         </w:tblCellMar>
       </w:tblPr>
       <w:tblGrid>
-        <w:gridCol w:w="4986"/>
+        <w:gridCol w:w="4985"/>
         <w:gridCol w:w="4986"/>
       </w:tblGrid>
       <w:tr>
         <w:trPr/>
         <w:tc>
           <w:tcPr>
+            <w:tcW w:w="4985" w:type="dxa"/>
+            <w:tcBorders/>
+          </w:tcPr>
+          <w:p>
+            <w:pPr>
+              <w:pStyle w:val="Normal"/>
+              <w:widowControl w:val="false"/>
+              <w:bidi w:val="0"/>
+              <w:jc w:val="start"/>
+              <w:rPr>
+                <w:sz w:val="24"/>
+                <w:szCs w:val="24"/>
+              </w:rPr>
+            </w:pPr>
+            <w:r>
+              <w:rPr>
+                <w:sz w:val="24"/>
+                <w:szCs w:val="24"/>
+              </w:rPr>
+              <w:t>DATE: {{purchaseOrderDate}}</w:t>
+            </w:r>
+          </w:p>
+        </w:tc>
+        <w:tc>
+          <w:tcPr>
             <w:tcW w:w="4986" w:type="dxa"/>
             <w:tcBorders/>
           </w:tcPr>
           <w:p>
             <w:pPr>
               <w:pStyle w:val="Normal"/>
-              <w:bidi w:val="0"/>
-              <w:jc w:val="start"/>
-              <w:rPr>
-                <w:sz w:val="24"/>
-                <w:szCs w:val="24"/>
-              </w:rPr>
-            </w:pPr>
-            <w:r>
-              <w:rPr>
-                <w:sz w:val="24"/>
-                <w:szCs w:val="24"/>
-              </w:rPr>
-              <w:t>DATE: {{purchaseOrderDate}}</w:t>
-            </w:r>
-          </w:p>
-        </w:tc>
-        <w:tc>
-          <w:tcPr>
-            <w:tcW w:w="4986" w:type="dxa"/>
-            <w:tcBorders/>
-          </w:tcPr>
-          <w:p>
-            <w:pPr>
-              <w:pStyle w:val="Normal"/>
+              <w:widowControl w:val="false"/>
               <w:bidi w:val="0"/>
               <w:jc w:val="end"/>
               <w:rPr>
@@ -578,21 +580,7 @@
               </w:rPr>
             </w:pPr>
             <w:r>
-              <w:rPr>
-                <w:b w:val="false"/>
-                <w:bCs w:val="false"/>
-                <w:i w:val="false"/>
-                <w:iCs w:val="false"/>
-                <w:strike w:val="false"/>
-                <w:dstrike w:val="false"/>
-                <w:outline w:val="false"/>
-                <w:shadow w:val="false"/>
-                <w:color w:val="000000"/>
-                <w:sz w:val="24"/>
-                <w:szCs w:val="24"/>
-                <w:u w:val="none"/>
-              </w:rPr>
-              <w:t>{{supplierAddr}}</w:t>
+              <w:rPr/>
             </w:r>
           </w:p>
         </w:tc>
@@ -684,21 +672,7 @@
               </w:rPr>
             </w:pPr>
             <w:r>
-              <w:rPr>
-                <w:b w:val="false"/>
-                <w:bCs w:val="false"/>
-                <w:i w:val="false"/>
-                <w:iCs w:val="false"/>
-                <w:strike w:val="false"/>
-                <w:dstrike w:val="false"/>
-                <w:outline w:val="false"/>
-                <w:shadow w:val="false"/>
-                <w:color w:val="000000"/>
-                <w:sz w:val="24"/>
-                <w:szCs w:val="24"/>
-                <w:u w:val="none"/>
-              </w:rPr>
-              <w:t>{{supplierTel}}</w:t>
+              <w:rPr/>
             </w:r>
           </w:p>
         </w:tc>
@@ -790,21 +764,7 @@
               </w:rPr>
             </w:pPr>
             <w:r>
-              <w:rPr>
-                <w:b w:val="false"/>
-                <w:bCs w:val="false"/>
-                <w:i w:val="false"/>
-                <w:iCs w:val="false"/>
-                <w:strike w:val="false"/>
-                <w:dstrike w:val="false"/>
-                <w:outline w:val="false"/>
-                <w:shadow w:val="false"/>
-                <w:color w:val="000000"/>
-                <w:sz w:val="24"/>
-                <w:szCs w:val="24"/>
-                <w:u w:val="none"/>
-              </w:rPr>
-              <w:t>{{supplierEmail}}</w:t>
+              <w:rPr/>
             </w:r>
           </w:p>
         </w:tc>
@@ -1128,8 +1088,8 @@
         <w:gridCol w:w="1994"/>
         <w:gridCol w:w="2992"/>
         <w:gridCol w:w="995"/>
-        <w:gridCol w:w="1983"/>
-        <w:gridCol w:w="2008"/>
+        <w:gridCol w:w="1982"/>
+        <w:gridCol w:w="2009"/>
       </w:tblGrid>
       <w:tr>
         <w:trPr>
@@ -1226,7 +1186,7 @@
         </w:tc>
         <w:tc>
           <w:tcPr>
-            <w:tcW w:w="1983" w:type="dxa"/>
+            <w:tcW w:w="1982" w:type="dxa"/>
             <w:tcBorders>
               <w:top w:val="single" w:sz="2" w:space="0" w:color="EEEEEE"/>
               <w:bottom w:val="single" w:sz="2" w:space="0" w:color="EEEEEE"/>
@@ -1391,7 +1351,7 @@
         </w:tc>
         <w:tc>
           <w:tcPr>
-            <w:tcW w:w="2008" w:type="dxa"/>
+            <w:tcW w:w="2009" w:type="dxa"/>
             <w:tcBorders>
               <w:top w:val="single" w:sz="2" w:space="0" w:color="EEEEEE"/>
               <w:bottom w:val="single" w:sz="2" w:space="0" w:color="EEEEEE"/>
@@ -1623,15 +1583,15 @@
         </w:tblCellMar>
       </w:tblPr>
       <w:tblGrid>
-        <w:gridCol w:w="6907"/>
+        <w:gridCol w:w="6906"/>
         <w:gridCol w:w="1587"/>
-        <w:gridCol w:w="1481"/>
+        <w:gridCol w:w="1482"/>
       </w:tblGrid>
       <w:tr>
         <w:trPr/>
         <w:tc>
           <w:tcPr>
-            <w:tcW w:w="6907" w:type="dxa"/>
+            <w:tcW w:w="6906" w:type="dxa"/>
             <w:tcBorders>
               <w:top w:val="single" w:sz="4" w:space="0" w:color="000000"/>
               <w:start w:val="single" w:sz="4" w:space="0" w:color="000000"/>
@@ -1735,7 +1695,7 @@
         </w:tc>
         <w:tc>
           <w:tcPr>
-            <w:tcW w:w="1481" w:type="dxa"/>
+            <w:tcW w:w="1482" w:type="dxa"/>
             <w:tcBorders>
               <w:top w:val="single" w:sz="4" w:space="0" w:color="000000"/>
               <w:start w:val="single" w:sz="4" w:space="0" w:color="000000"/>
@@ -1946,7 +1906,7 @@
         <w:trPr/>
         <w:tc>
           <w:tcPr>
-            <w:tcW w:w="6907" w:type="dxa"/>
+            <w:tcW w:w="6906" w:type="dxa"/>
             <w:tcBorders>
               <w:start w:val="single" w:sz="4" w:space="0" w:color="000000"/>
               <w:end w:val="single" w:sz="4" w:space="0" w:color="000000"/>
@@ -2045,7 +2005,7 @@
         </w:tc>
         <w:tc>
           <w:tcPr>
-            <w:tcW w:w="1481" w:type="dxa"/>
+            <w:tcW w:w="1482" w:type="dxa"/>
             <w:tcBorders>
               <w:start w:val="single" w:sz="4" w:space="0" w:color="000000"/>
               <w:bottom w:val="single" w:sz="4" w:space="0" w:color="000000"/>
@@ -2122,7 +2082,7 @@
         <w:trPr/>
         <w:tc>
           <w:tcPr>
-            <w:tcW w:w="6907" w:type="dxa"/>
+            <w:tcW w:w="6906" w:type="dxa"/>
             <w:tcBorders>
               <w:start w:val="single" w:sz="4" w:space="0" w:color="000000"/>
               <w:end w:val="single" w:sz="4" w:space="0" w:color="000000"/>
@@ -2222,7 +2182,7 @@
         </w:tc>
         <w:tc>
           <w:tcPr>
-            <w:tcW w:w="1481" w:type="dxa"/>
+            <w:tcW w:w="1482" w:type="dxa"/>
             <w:tcBorders>
               <w:top w:val="single" w:sz="4" w:space="0" w:color="000000"/>
               <w:start w:val="single" w:sz="4" w:space="0" w:color="000000"/>
@@ -2410,7 +2370,7 @@
         <w:trPr/>
         <w:tc>
           <w:tcPr>
-            <w:tcW w:w="6907" w:type="dxa"/>
+            <w:tcW w:w="6906" w:type="dxa"/>
             <w:tcBorders>
               <w:start w:val="single" w:sz="4" w:space="0" w:color="000000"/>
               <w:bottom w:val="single" w:sz="4" w:space="0" w:color="000000"/>
@@ -2510,7 +2470,7 @@
         </w:tc>
         <w:tc>
           <w:tcPr>
-            <w:tcW w:w="1481" w:type="dxa"/>
+            <w:tcW w:w="1482" w:type="dxa"/>
             <w:tcBorders>
               <w:start w:val="single" w:sz="4" w:space="0" w:color="000000"/>
               <w:bottom w:val="single" w:sz="4" w:space="0" w:color="000000"/>

</xml_diff>

<commit_message>
as per Kevin, remove part desc, it will be input in desc field
</commit_message>
<xml_diff>
--- a/app/templates/purchaseOrderTemplate.docx
+++ b/app/templates/purchaseOrderTemplate.docx
@@ -580,7 +580,20 @@
               </w:rPr>
             </w:pPr>
             <w:r>
-              <w:rPr/>
+              <w:rPr>
+                <w:b w:val="false"/>
+                <w:bCs w:val="false"/>
+                <w:i w:val="false"/>
+                <w:iCs w:val="false"/>
+                <w:strike w:val="false"/>
+                <w:dstrike w:val="false"/>
+                <w:outline w:val="false"/>
+                <w:shadow w:val="false"/>
+                <w:color w:val="000000"/>
+                <w:sz w:val="24"/>
+                <w:szCs w:val="24"/>
+                <w:u w:val="none"/>
+              </w:rPr>
             </w:r>
           </w:p>
         </w:tc>
@@ -672,7 +685,20 @@
               </w:rPr>
             </w:pPr>
             <w:r>
-              <w:rPr/>
+              <w:rPr>
+                <w:b w:val="false"/>
+                <w:bCs w:val="false"/>
+                <w:i w:val="false"/>
+                <w:iCs w:val="false"/>
+                <w:strike w:val="false"/>
+                <w:dstrike w:val="false"/>
+                <w:outline w:val="false"/>
+                <w:shadow w:val="false"/>
+                <w:color w:val="000000"/>
+                <w:sz w:val="24"/>
+                <w:szCs w:val="24"/>
+                <w:u w:val="none"/>
+              </w:rPr>
             </w:r>
           </w:p>
         </w:tc>
@@ -764,7 +790,20 @@
               </w:rPr>
             </w:pPr>
             <w:r>
-              <w:rPr/>
+              <w:rPr>
+                <w:b w:val="false"/>
+                <w:bCs w:val="false"/>
+                <w:i w:val="false"/>
+                <w:iCs w:val="false"/>
+                <w:strike w:val="false"/>
+                <w:dstrike w:val="false"/>
+                <w:outline w:val="false"/>
+                <w:shadow w:val="false"/>
+                <w:color w:val="000000"/>
+                <w:sz w:val="24"/>
+                <w:szCs w:val="24"/>
+                <w:u w:val="none"/>
+              </w:rPr>
             </w:r>
           </w:p>
         </w:tc>
@@ -921,8 +960,8 @@
         </w:tblCellMar>
       </w:tblPr>
       <w:tblGrid>
-        <w:gridCol w:w="1875"/>
-        <w:gridCol w:w="3165"/>
+        <w:gridCol w:w="5025"/>
+        <w:gridCol w:w="15"/>
         <w:gridCol w:w="943"/>
         <w:gridCol w:w="1994"/>
         <w:gridCol w:w="1998"/>
@@ -931,7 +970,7 @@
         <w:trPr/>
         <w:tc>
           <w:tcPr>
-            <w:tcW w:w="1875" w:type="dxa"/>
+            <w:tcW w:w="5025" w:type="dxa"/>
             <w:tcBorders>
               <w:top w:val="single" w:sz="2" w:space="0" w:color="000000"/>
               <w:start w:val="single" w:sz="2" w:space="0" w:color="000000"/>
@@ -949,13 +988,13 @@
             </w:pPr>
             <w:r>
               <w:rPr/>
-              <w:t>Part Number</w:t>
-            </w:r>
-          </w:p>
-        </w:tc>
-        <w:tc>
-          <w:tcPr>
-            <w:tcW w:w="3165" w:type="dxa"/>
+              <w:t>Description</w:t>
+            </w:r>
+          </w:p>
+        </w:tc>
+        <w:tc>
+          <w:tcPr>
+            <w:tcW w:w="15" w:type="dxa"/>
             <w:tcBorders>
               <w:top w:val="single" w:sz="2" w:space="0" w:color="000000"/>
               <w:start w:val="single" w:sz="2" w:space="0" w:color="000000"/>
@@ -973,7 +1012,6 @@
             </w:pPr>
             <w:r>
               <w:rPr/>
-              <w:t>Description</w:t>
             </w:r>
           </w:p>
         </w:tc>
@@ -1085,11 +1123,10 @@
         </w:tblCellMar>
       </w:tblPr>
       <w:tblGrid>
-        <w:gridCol w:w="1994"/>
-        <w:gridCol w:w="2992"/>
+        <w:gridCol w:w="4986"/>
         <w:gridCol w:w="995"/>
-        <w:gridCol w:w="1982"/>
-        <w:gridCol w:w="2009"/>
+        <w:gridCol w:w="1981"/>
+        <w:gridCol w:w="2010"/>
       </w:tblGrid>
       <w:tr>
         <w:trPr>
@@ -1098,7 +1135,7 @@
         </w:trPr>
         <w:tc>
           <w:tcPr>
-            <w:tcW w:w="1994" w:type="dxa"/>
+            <w:tcW w:w="4986" w:type="dxa"/>
             <w:tcBorders>
               <w:top w:val="single" w:sz="2" w:space="0" w:color="EEEEEE"/>
               <w:start w:val="single" w:sz="2" w:space="0" w:color="EEEEEE"/>
@@ -1111,24 +1148,24 @@
               <w:pStyle w:val="TableContents"/>
               <w:widowControl w:val="false"/>
               <w:bidi w:val="0"/>
-              <w:jc w:val="center"/>
-              <w:rPr>
-                <w:sz w:val="24"/>
-                <w:szCs w:val="24"/>
-              </w:rPr>
-            </w:pPr>
-            <w:r>
-              <w:rPr>
-                <w:sz w:val="24"/>
-                <w:szCs w:val="24"/>
-              </w:rPr>
-              <w:t>{{i.partNbr}}</w:t>
-            </w:r>
-          </w:p>
-        </w:tc>
-        <w:tc>
-          <w:tcPr>
-            <w:tcW w:w="2992" w:type="dxa"/>
+              <w:jc w:val="start"/>
+              <w:rPr>
+                <w:sz w:val="24"/>
+                <w:szCs w:val="24"/>
+              </w:rPr>
+            </w:pPr>
+            <w:r>
+              <w:rPr>
+                <w:sz w:val="24"/>
+                <w:szCs w:val="24"/>
+              </w:rPr>
+              <w:t>{{i.partDesc}}</w:t>
+            </w:r>
+          </w:p>
+        </w:tc>
+        <w:tc>
+          <w:tcPr>
+            <w:tcW w:w="995" w:type="dxa"/>
             <w:tcBorders>
               <w:top w:val="single" w:sz="2" w:space="0" w:color="EEEEEE"/>
               <w:bottom w:val="single" w:sz="2" w:space="0" w:color="EEEEEE"/>
@@ -1140,35 +1177,6 @@
               <w:pStyle w:val="TableContents"/>
               <w:widowControl w:val="false"/>
               <w:bidi w:val="0"/>
-              <w:jc w:val="start"/>
-              <w:rPr>
-                <w:sz w:val="24"/>
-                <w:szCs w:val="24"/>
-              </w:rPr>
-            </w:pPr>
-            <w:r>
-              <w:rPr>
-                <w:sz w:val="24"/>
-                <w:szCs w:val="24"/>
-              </w:rPr>
-              <w:t>{{i.partDesc}}</w:t>
-            </w:r>
-          </w:p>
-        </w:tc>
-        <w:tc>
-          <w:tcPr>
-            <w:tcW w:w="995" w:type="dxa"/>
-            <w:tcBorders>
-              <w:top w:val="single" w:sz="2" w:space="0" w:color="EEEEEE"/>
-              <w:bottom w:val="single" w:sz="2" w:space="0" w:color="EEEEEE"/>
-            </w:tcBorders>
-            <w:shd w:fill="FFFFFF" w:val="clear"/>
-          </w:tcPr>
-          <w:p>
-            <w:pPr>
-              <w:pStyle w:val="TableContents"/>
-              <w:widowControl w:val="false"/>
-              <w:bidi w:val="0"/>
               <w:jc w:val="center"/>
               <w:rPr>
                 <w:sz w:val="24"/>
@@ -1186,7 +1194,7 @@
         </w:tc>
         <w:tc>
           <w:tcPr>
-            <w:tcW w:w="1982" w:type="dxa"/>
+            <w:tcW w:w="1981" w:type="dxa"/>
             <w:tcBorders>
               <w:top w:val="single" w:sz="2" w:space="0" w:color="EEEEEE"/>
               <w:bottom w:val="single" w:sz="2" w:space="0" w:color="EEEEEE"/>
@@ -1351,7 +1359,7 @@
         </w:tc>
         <w:tc>
           <w:tcPr>
-            <w:tcW w:w="2009" w:type="dxa"/>
+            <w:tcW w:w="2010" w:type="dxa"/>
             <w:tcBorders>
               <w:top w:val="single" w:sz="2" w:space="0" w:color="EEEEEE"/>
               <w:bottom w:val="single" w:sz="2" w:space="0" w:color="EEEEEE"/>
@@ -1583,15 +1591,15 @@
         </w:tblCellMar>
       </w:tblPr>
       <w:tblGrid>
-        <w:gridCol w:w="6906"/>
+        <w:gridCol w:w="6905"/>
         <w:gridCol w:w="1587"/>
-        <w:gridCol w:w="1482"/>
+        <w:gridCol w:w="1483"/>
       </w:tblGrid>
       <w:tr>
         <w:trPr/>
         <w:tc>
           <w:tcPr>
-            <w:tcW w:w="6906" w:type="dxa"/>
+            <w:tcW w:w="6905" w:type="dxa"/>
             <w:tcBorders>
               <w:top w:val="single" w:sz="4" w:space="0" w:color="000000"/>
               <w:start w:val="single" w:sz="4" w:space="0" w:color="000000"/>
@@ -1695,7 +1703,7 @@
         </w:tc>
         <w:tc>
           <w:tcPr>
-            <w:tcW w:w="1482" w:type="dxa"/>
+            <w:tcW w:w="1483" w:type="dxa"/>
             <w:tcBorders>
               <w:top w:val="single" w:sz="4" w:space="0" w:color="000000"/>
               <w:start w:val="single" w:sz="4" w:space="0" w:color="000000"/>
@@ -1906,7 +1914,7 @@
         <w:trPr/>
         <w:tc>
           <w:tcPr>
-            <w:tcW w:w="6906" w:type="dxa"/>
+            <w:tcW w:w="6905" w:type="dxa"/>
             <w:tcBorders>
               <w:start w:val="single" w:sz="4" w:space="0" w:color="000000"/>
               <w:end w:val="single" w:sz="4" w:space="0" w:color="000000"/>
@@ -2005,7 +2013,7 @@
         </w:tc>
         <w:tc>
           <w:tcPr>
-            <w:tcW w:w="1482" w:type="dxa"/>
+            <w:tcW w:w="1483" w:type="dxa"/>
             <w:tcBorders>
               <w:start w:val="single" w:sz="4" w:space="0" w:color="000000"/>
               <w:bottom w:val="single" w:sz="4" w:space="0" w:color="000000"/>
@@ -2082,7 +2090,7 @@
         <w:trPr/>
         <w:tc>
           <w:tcPr>
-            <w:tcW w:w="6906" w:type="dxa"/>
+            <w:tcW w:w="6905" w:type="dxa"/>
             <w:tcBorders>
               <w:start w:val="single" w:sz="4" w:space="0" w:color="000000"/>
               <w:end w:val="single" w:sz="4" w:space="0" w:color="000000"/>
@@ -2182,7 +2190,7 @@
         </w:tc>
         <w:tc>
           <w:tcPr>
-            <w:tcW w:w="1482" w:type="dxa"/>
+            <w:tcW w:w="1483" w:type="dxa"/>
             <w:tcBorders>
               <w:top w:val="single" w:sz="4" w:space="0" w:color="000000"/>
               <w:start w:val="single" w:sz="4" w:space="0" w:color="000000"/>
@@ -2370,7 +2378,7 @@
         <w:trPr/>
         <w:tc>
           <w:tcPr>
-            <w:tcW w:w="6906" w:type="dxa"/>
+            <w:tcW w:w="6905" w:type="dxa"/>
             <w:tcBorders>
               <w:start w:val="single" w:sz="4" w:space="0" w:color="000000"/>
               <w:bottom w:val="single" w:sz="4" w:space="0" w:color="000000"/>
@@ -2470,7 +2478,7 @@
         </w:tc>
         <w:tc>
           <w:tcPr>
-            <w:tcW w:w="1482" w:type="dxa"/>
+            <w:tcW w:w="1483" w:type="dxa"/>
             <w:tcBorders>
               <w:start w:val="single" w:sz="4" w:space="0" w:color="000000"/>
               <w:bottom w:val="single" w:sz="4" w:space="0" w:color="000000"/>
@@ -2849,5 +2857,18 @@
       <w:szCs w:val="20"/>
     </w:rPr>
   </w:style>
+  <w:style w:type="paragraph" w:styleId="TableHeading">
+    <w:name w:val="Table Heading"/>
+    <w:basedOn w:val="TableContents"/>
+    <w:qFormat/>
+    <w:pPr>
+      <w:suppressLineNumbers/>
+      <w:jc w:val="center"/>
+    </w:pPr>
+    <w:rPr>
+      <w:b/>
+      <w:bCs/>
+    </w:rPr>
+  </w:style>
 </w:styles>
 </file>
</xml_diff>

<commit_message>
po doc is now read-only, quantity min is 1, db backup folder added, increase grid size for manage user & purchaser
</commit_message>
<xml_diff>
--- a/app/templates/purchaseOrderTemplate.docx
+++ b/app/templates/purchaseOrderTemplate.docx
@@ -1125,7 +1125,7 @@
       <w:tblGrid>
         <w:gridCol w:w="4986"/>
         <w:gridCol w:w="995"/>
-        <w:gridCol w:w="1981"/>
+        <w:gridCol w:w="1980"/>
         <w:gridCol w:w="2010"/>
       </w:tblGrid>
       <w:tr>
@@ -1194,7 +1194,7 @@
         </w:tc>
         <w:tc>
           <w:tcPr>
-            <w:tcW w:w="1981" w:type="dxa"/>
+            <w:tcW w:w="1980" w:type="dxa"/>
             <w:tcBorders>
               <w:top w:val="single" w:sz="2" w:space="0" w:color="EEEEEE"/>
               <w:bottom w:val="single" w:sz="2" w:space="0" w:color="EEEEEE"/>
@@ -1591,15 +1591,15 @@
         </w:tblCellMar>
       </w:tblPr>
       <w:tblGrid>
-        <w:gridCol w:w="6905"/>
+        <w:gridCol w:w="6904"/>
         <w:gridCol w:w="1587"/>
-        <w:gridCol w:w="1483"/>
+        <w:gridCol w:w="1484"/>
       </w:tblGrid>
       <w:tr>
         <w:trPr/>
         <w:tc>
           <w:tcPr>
-            <w:tcW w:w="6905" w:type="dxa"/>
+            <w:tcW w:w="6904" w:type="dxa"/>
             <w:tcBorders>
               <w:top w:val="single" w:sz="4" w:space="0" w:color="000000"/>
               <w:start w:val="single" w:sz="4" w:space="0" w:color="000000"/>
@@ -1703,7 +1703,7 @@
         </w:tc>
         <w:tc>
           <w:tcPr>
-            <w:tcW w:w="1483" w:type="dxa"/>
+            <w:tcW w:w="1484" w:type="dxa"/>
             <w:tcBorders>
               <w:top w:val="single" w:sz="4" w:space="0" w:color="000000"/>
               <w:start w:val="single" w:sz="4" w:space="0" w:color="000000"/>
@@ -1914,7 +1914,7 @@
         <w:trPr/>
         <w:tc>
           <w:tcPr>
-            <w:tcW w:w="6905" w:type="dxa"/>
+            <w:tcW w:w="6904" w:type="dxa"/>
             <w:tcBorders>
               <w:start w:val="single" w:sz="4" w:space="0" w:color="000000"/>
               <w:end w:val="single" w:sz="4" w:space="0" w:color="000000"/>
@@ -2013,7 +2013,7 @@
         </w:tc>
         <w:tc>
           <w:tcPr>
-            <w:tcW w:w="1483" w:type="dxa"/>
+            <w:tcW w:w="1484" w:type="dxa"/>
             <w:tcBorders>
               <w:start w:val="single" w:sz="4" w:space="0" w:color="000000"/>
               <w:bottom w:val="single" w:sz="4" w:space="0" w:color="000000"/>
@@ -2090,7 +2090,7 @@
         <w:trPr/>
         <w:tc>
           <w:tcPr>
-            <w:tcW w:w="6905" w:type="dxa"/>
+            <w:tcW w:w="6904" w:type="dxa"/>
             <w:tcBorders>
               <w:start w:val="single" w:sz="4" w:space="0" w:color="000000"/>
               <w:end w:val="single" w:sz="4" w:space="0" w:color="000000"/>
@@ -2190,7 +2190,7 @@
         </w:tc>
         <w:tc>
           <w:tcPr>
-            <w:tcW w:w="1483" w:type="dxa"/>
+            <w:tcW w:w="1484" w:type="dxa"/>
             <w:tcBorders>
               <w:top w:val="single" w:sz="4" w:space="0" w:color="000000"/>
               <w:start w:val="single" w:sz="4" w:space="0" w:color="000000"/>
@@ -2378,7 +2378,7 @@
         <w:trPr/>
         <w:tc>
           <w:tcPr>
-            <w:tcW w:w="6905" w:type="dxa"/>
+            <w:tcW w:w="6904" w:type="dxa"/>
             <w:tcBorders>
               <w:start w:val="single" w:sz="4" w:space="0" w:color="000000"/>
               <w:bottom w:val="single" w:sz="4" w:space="0" w:color="000000"/>
@@ -2478,7 +2478,7 @@
         </w:tc>
         <w:tc>
           <w:tcPr>
-            <w:tcW w:w="1483" w:type="dxa"/>
+            <w:tcW w:w="1484" w:type="dxa"/>
             <w:tcBorders>
               <w:start w:val="single" w:sz="4" w:space="0" w:color="000000"/>
               <w:bottom w:val="single" w:sz="4" w:space="0" w:color="000000"/>

</xml_diff>